<commit_message>
removed lines from resume
</commit_message>
<xml_diff>
--- a/files/Kevin_Kim.docx
+++ b/files/Kevin_Kim.docx
@@ -6,15 +6,23 @@
       <w:tblPr>
         <w:tblStyle w:val="TableGrid"/>
         <w:tblW w:w="5000" w:type="pct"/>
+        <w:tblBorders>
+          <w:top w:val="none" w:sz="0" w:space="0" w:color="auto"/>
+          <w:left w:val="none" w:sz="0" w:space="0" w:color="auto"/>
+          <w:bottom w:val="none" w:sz="0" w:space="0" w:color="auto"/>
+          <w:right w:val="none" w:sz="0" w:space="0" w:color="auto"/>
+          <w:insideH w:val="none" w:sz="0" w:space="0" w:color="auto"/>
+          <w:insideV w:val="none" w:sz="0" w:space="0" w:color="auto"/>
+        </w:tblBorders>
         <w:tblLook w:val="04A0" w:firstRow="1" w:lastRow="0" w:firstColumn="1" w:lastColumn="0" w:noHBand="0" w:noVBand="1"/>
       </w:tblPr>
       <w:tblGrid>
         <w:gridCol w:w="551"/>
-        <w:gridCol w:w="1620"/>
-        <w:gridCol w:w="1708"/>
+        <w:gridCol w:w="1622"/>
+        <w:gridCol w:w="1710"/>
         <w:gridCol w:w="449"/>
-        <w:gridCol w:w="5873"/>
-        <w:gridCol w:w="589"/>
+        <w:gridCol w:w="5878"/>
+        <w:gridCol w:w="590"/>
       </w:tblGrid>
       <w:tr>
         <w:tc>
@@ -716,6 +724,8 @@
           </w:tcPr>
           <w:p/>
         </w:tc>
+        <w:bookmarkStart w:id="0" w:name="_GoBack"/>
+        <w:bookmarkEnd w:id="0"/>
       </w:tr>
       <w:tr>
         <w:trPr>
@@ -869,8 +879,6 @@
             <w:r>
               <w:t>Mississauga, ON</w:t>
             </w:r>
-            <w:bookmarkStart w:id="0" w:name="_GoBack"/>
-            <w:bookmarkEnd w:id="0"/>
           </w:p>
         </w:tc>
         <w:tc>
@@ -5320,6 +5328,7 @@
     <w:rsid w:val="004B4015"/>
     <w:rsid w:val="006932E9"/>
     <w:rsid w:val="00806343"/>
+    <w:rsid w:val="00B30A3B"/>
     <w:rsid w:val="00D118C2"/>
     <w:rsid w:val="00ED2517"/>
   </w:rsids>
@@ -7004,6 +7013,23 @@
 </file>
 
 <file path=customXml/item1.xml><?xml version="1.0" encoding="utf-8"?>
+<p:properties xmlns:p="http://schemas.microsoft.com/office/2006/metadata/properties" xmlns:xsi="http://www.w3.org/2001/XMLSchema-instance" xmlns:pc="http://schemas.microsoft.com/office/infopath/2007/PartnerControls">
+  <documentManagement>
+    <MediaServiceKeyPoints xmlns="71af3243-3dd4-4a8d-8c0d-dd76da1f02a5" xsi:nil="true"/>
+  </documentManagement>
+</p:properties>
+</file>
+
+<file path=customXml/item2.xml><?xml version="1.0" encoding="utf-8"?>
+<?mso-contentType ?>
+<FormTemplates xmlns="http://schemas.microsoft.com/sharepoint/v3/contenttype/forms">
+  <Display>DocumentLibraryForm</Display>
+  <Edit>DocumentLibraryForm</Edit>
+  <New>DocumentLibraryForm</New>
+</FormTemplates>
+</file>
+
+<file path=customXml/item3.xml><?xml version="1.0" encoding="utf-8"?>
 <ct:contentTypeSchema xmlns:ct="http://schemas.microsoft.com/office/2006/metadata/contentType" xmlns:ma="http://schemas.microsoft.com/office/2006/metadata/properties/metaAttributes" ct:_="" ma:_="" ma:contentTypeName="Document" ma:contentTypeID="0x01010079F111ED35F8CC479449609E8A0923A6" ma:contentTypeVersion="11" ma:contentTypeDescription="Create a new document." ma:contentTypeScope="" ma:versionID="96291512c1ee715ab617f4c07df79fc1">
   <xsd:schema xmlns:xsd="http://www.w3.org/2001/XMLSchema" xmlns:xs="http://www.w3.org/2001/XMLSchema" xmlns:p="http://schemas.microsoft.com/office/2006/metadata/properties" xmlns:ns2="71af3243-3dd4-4a8d-8c0d-dd76da1f02a5" xmlns:ns3="16c05727-aa75-4e4a-9b5f-8a80a1165891" targetNamespace="http://schemas.microsoft.com/office/2006/metadata/properties" ma:root="true" ma:fieldsID="8256c27c40ca5c40ce1cf6c44f0205df" ns2:_="" ns3:_="">
     <xsd:import namespace="71af3243-3dd4-4a8d-8c0d-dd76da1f02a5"/>
@@ -7214,28 +7240,29 @@
 </ct:contentTypeSchema>
 </file>
 
-<file path=customXml/item2.xml><?xml version="1.0" encoding="utf-8"?>
-<?mso-contentType ?>
-<FormTemplates xmlns="http://schemas.microsoft.com/sharepoint/v3/contenttype/forms">
-  <Display>DocumentLibraryForm</Display>
-  <Edit>DocumentLibraryForm</Edit>
-  <New>DocumentLibraryForm</New>
-</FormTemplates>
-</file>
-
-<file path=customXml/item3.xml><?xml version="1.0" encoding="utf-8"?>
-<p:properties xmlns:p="http://schemas.microsoft.com/office/2006/metadata/properties" xmlns:xsi="http://www.w3.org/2001/XMLSchema-instance" xmlns:pc="http://schemas.microsoft.com/office/infopath/2007/PartnerControls">
-  <documentManagement>
-    <MediaServiceKeyPoints xmlns="71af3243-3dd4-4a8d-8c0d-dd76da1f02a5" xsi:nil="true"/>
-  </documentManagement>
-</p:properties>
-</file>
-
 <file path=customXml/item4.xml><?xml version="1.0" encoding="utf-8"?>
 <b:Sources xmlns:b="http://schemas.openxmlformats.org/officeDocument/2006/bibliography" xmlns="http://schemas.openxmlformats.org/officeDocument/2006/bibliography" SelectedStyle="\APASixthEditionOfficeOnline.xsl" StyleName="APA" Version="6"/>
 </file>
 
 <file path=customXml/itemProps1.xml><?xml version="1.0" encoding="utf-8"?>
+<ds:datastoreItem xmlns:ds="http://schemas.openxmlformats.org/officeDocument/2006/customXml" ds:itemID="{FE9CB4F8-792D-4AD0-B590-AADEB9CEAFAF}">
+  <ds:schemaRefs>
+    <ds:schemaRef ds:uri="http://schemas.microsoft.com/office/2006/metadata/properties"/>
+    <ds:schemaRef ds:uri="http://schemas.microsoft.com/office/infopath/2007/PartnerControls"/>
+    <ds:schemaRef ds:uri="71af3243-3dd4-4a8d-8c0d-dd76da1f02a5"/>
+  </ds:schemaRefs>
+</ds:datastoreItem>
+</file>
+
+<file path=customXml/itemProps2.xml><?xml version="1.0" encoding="utf-8"?>
+<ds:datastoreItem xmlns:ds="http://schemas.openxmlformats.org/officeDocument/2006/customXml" ds:itemID="{7B583799-85B8-4E2A-9EFE-6187A4DAF098}">
+  <ds:schemaRefs>
+    <ds:schemaRef ds:uri="http://schemas.microsoft.com/sharepoint/v3/contenttype/forms"/>
+  </ds:schemaRefs>
+</ds:datastoreItem>
+</file>
+
+<file path=customXml/itemProps3.xml><?xml version="1.0" encoding="utf-8"?>
 <ds:datastoreItem xmlns:ds="http://schemas.openxmlformats.org/officeDocument/2006/customXml" ds:itemID="{EDC5BE45-5605-47A2-9919-98DF89283EEB}">
   <ds:schemaRefs>
     <ds:schemaRef ds:uri="http://schemas.microsoft.com/office/2006/metadata/contentType"/>
@@ -7254,26 +7281,8 @@
 </ds:datastoreItem>
 </file>
 
-<file path=customXml/itemProps2.xml><?xml version="1.0" encoding="utf-8"?>
-<ds:datastoreItem xmlns:ds="http://schemas.openxmlformats.org/officeDocument/2006/customXml" ds:itemID="{7B583799-85B8-4E2A-9EFE-6187A4DAF098}">
-  <ds:schemaRefs>
-    <ds:schemaRef ds:uri="http://schemas.microsoft.com/sharepoint/v3/contenttype/forms"/>
-  </ds:schemaRefs>
-</ds:datastoreItem>
-</file>
-
-<file path=customXml/itemProps3.xml><?xml version="1.0" encoding="utf-8"?>
-<ds:datastoreItem xmlns:ds="http://schemas.openxmlformats.org/officeDocument/2006/customXml" ds:itemID="{FE9CB4F8-792D-4AD0-B590-AADEB9CEAFAF}">
-  <ds:schemaRefs>
-    <ds:schemaRef ds:uri="http://schemas.microsoft.com/office/2006/metadata/properties"/>
-    <ds:schemaRef ds:uri="http://schemas.microsoft.com/office/infopath/2007/PartnerControls"/>
-    <ds:schemaRef ds:uri="71af3243-3dd4-4a8d-8c0d-dd76da1f02a5"/>
-  </ds:schemaRefs>
-</ds:datastoreItem>
-</file>
-
 <file path=customXml/itemProps4.xml><?xml version="1.0" encoding="utf-8"?>
-<ds:datastoreItem xmlns:ds="http://schemas.openxmlformats.org/officeDocument/2006/customXml" ds:itemID="{4913272D-5700-4A9E-835C-F7D830837E77}">
+<ds:datastoreItem xmlns:ds="http://schemas.openxmlformats.org/officeDocument/2006/customXml" ds:itemID="{EB6E0FC4-4BD2-41D1-97DA-8B99EAB6E9DB}">
   <ds:schemaRefs>
     <ds:schemaRef ds:uri="http://schemas.openxmlformats.org/officeDocument/2006/bibliography"/>
   </ds:schemaRefs>

</xml_diff>